<commit_message>
page 5 half finished
</commit_message>
<xml_diff>
--- a/p1.docx
+++ b/p1.docx
@@ -686,7 +686,7 @@
         <w:pStyle w:val="a3"/>
         <w:ind w:left="0" w:firstLineChars="0" w:firstLine="0"/>
         <w:rPr>
-          <w:rFonts w:ascii="Times New Roman" w:hAnsi="Times New Roman" w:cs="Times New Roman" w:hint="eastAsia"/>
+          <w:rFonts w:ascii="Times New Roman" w:hAnsi="Times New Roman" w:cs="Times New Roman"/>
           <w:sz w:val="22"/>
         </w:rPr>
       </w:pPr>
@@ -766,7 +766,7 @@
         <w:pStyle w:val="a3"/>
         <w:ind w:left="0" w:firstLineChars="0" w:firstLine="0"/>
         <w:rPr>
-          <w:rFonts w:ascii="Times New Roman" w:hAnsi="Times New Roman" w:cs="Times New Roman" w:hint="eastAsia"/>
+          <w:rFonts w:ascii="Times New Roman" w:hAnsi="Times New Roman" w:cs="Times New Roman"/>
           <w:sz w:val="22"/>
         </w:rPr>
       </w:pPr>
@@ -832,7 +832,7 @@
         <w:pStyle w:val="a3"/>
         <w:ind w:left="0" w:firstLineChars="0" w:firstLine="0"/>
         <w:rPr>
-          <w:rFonts w:ascii="Times New Roman" w:hAnsi="Times New Roman" w:cs="Times New Roman" w:hint="eastAsia"/>
+          <w:rFonts w:ascii="Times New Roman" w:hAnsi="Times New Roman" w:cs="Times New Roman"/>
           <w:sz w:val="22"/>
         </w:rPr>
       </w:pPr>
@@ -899,6 +899,318 @@
         </w:rPr>
         <w:lastRenderedPageBreak/>
         <w:t>DBMS, and calculate various resource consumption profile either directly extracted from the DBMS itself, or do some estimation based on the available data.</w:t>
+      </w:r>
+    </w:p>
+    <w:p>
+      <w:pPr>
+        <w:pStyle w:val="a3"/>
+        <w:ind w:left="0" w:firstLineChars="0" w:firstLine="0"/>
+        <w:rPr>
+          <w:rFonts w:ascii="Times New Roman" w:hAnsi="Times New Roman" w:cs="Times New Roman" w:hint="eastAsia"/>
+          <w:sz w:val="22"/>
+        </w:rPr>
+      </w:pPr>
+      <w:r>
+        <w:rPr>
+          <w:rFonts w:ascii="Times New Roman" w:hAnsi="Times New Roman" w:cs="Times New Roman" w:hint="eastAsia"/>
+          <w:sz w:val="22"/>
+        </w:rPr>
+        <w:tab/>
+      </w:r>
+      <w:r>
+        <w:rPr>
+          <w:rFonts w:ascii="Times New Roman" w:hAnsi="Times New Roman" w:cs="Times New Roman" w:hint="eastAsia"/>
+          <w:sz w:val="22"/>
+        </w:rPr>
+        <w:t>As mentioned in the previous par</w:t>
+      </w:r>
+      <w:r>
+        <w:rPr>
+          <w:rFonts w:ascii="Times New Roman" w:hAnsi="Times New Roman" w:cs="Times New Roman" w:hint="eastAsia"/>
+          <w:sz w:val="22"/>
+        </w:rPr>
+        <w:t>agraph, monitoring each client</w:t>
+      </w:r>
+      <w:r>
+        <w:rPr>
+          <w:rFonts w:ascii="Times New Roman" w:hAnsi="Times New Roman" w:cs="Times New Roman" w:hint="eastAsia"/>
+          <w:sz w:val="22"/>
+        </w:rPr>
+        <w:t xml:space="preserve"> database's resource consumption profile has proven to be non-trivial. This is mainly result from the fact that current DBMS do not provide enough useful details of resource consumption, or even if the DBMS provides the data, it is not on a shared per-client basis. </w:t>
+      </w:r>
+      <w:r>
+        <w:rPr>
+          <w:rFonts w:ascii="Times New Roman" w:hAnsi="Times New Roman" w:cs="Times New Roman" w:hint="eastAsia"/>
+          <w:sz w:val="22"/>
+        </w:rPr>
+        <w:t xml:space="preserve">[3] has shown that based on the OS profile and some plugin or enhancement of some DBMS, some of the required information can be directly extracted from, these resource data might includes CPU usage, network bandwidth usage, the number of lock acquired on a per table basis and RAM, buffered pool consumption. And yet for some other kind of information, it is hard to be extracted directly from neither the OS nor the DBMS, and require a </w:t>
+      </w:r>
+      <w:r>
+        <w:rPr>
+          <w:rFonts w:ascii="Times New Roman" w:hAnsi="Times New Roman" w:cs="Times New Roman" w:hint="eastAsia"/>
+          <w:sz w:val="22"/>
+        </w:rPr>
+        <w:t>more</w:t>
+      </w:r>
+      <w:r>
+        <w:rPr>
+          <w:rFonts w:ascii="Times New Roman" w:hAnsi="Times New Roman" w:cs="Times New Roman" w:hint="eastAsia"/>
+          <w:sz w:val="22"/>
+        </w:rPr>
+        <w:t xml:space="preserve"> sophisticated method. In [3], it has been suggested that estimating disk write is an non-trivial task, we obverse that there are basically two kind of disk write operations performed on a normal database, one is the log write, which provide the undo and redo ability, another kind is the disk write of dirty pages. Since the fact that log write are mostly sequential and are linearly related to the number of transactions executed, it would be easy to deduce the number of log write once we hack into the log documented by the DBMS. Yet the disk write for the dirty pages is much more tricky, because it tend to be random writes, and the trace of the write operations are scatter in different places. The authors in [3] make a important observation that at the time </w:t>
+      </w:r>
+      <w:r>
+        <w:rPr>
+          <w:rFonts w:ascii="Times New Roman" w:hAnsi="Times New Roman" w:cs="Times New Roman" w:hint="eastAsia"/>
+          <w:sz w:val="22"/>
+        </w:rPr>
+        <w:t xml:space="preserve">the system is in a stable state, the speed of all the pages are getting dirty are the same with the speed of the pages that are flushed into the disk. </w:t>
+      </w:r>
+      <w:r>
+        <w:rPr>
+          <w:rFonts w:ascii="Times New Roman" w:hAnsi="Times New Roman" w:cs="Times New Roman" w:hint="eastAsia"/>
+          <w:sz w:val="22"/>
+        </w:rPr>
+        <w:t xml:space="preserve">Since tracking the rate of pages being dirtied is trivial, we have a approximation of the disk write for data. Although this method neglect some facts such as when dealing with databases which number of disk write are highly </w:t>
+      </w:r>
+      <w:r>
+        <w:rPr>
+          <w:rFonts w:ascii="Times New Roman" w:hAnsi="Times New Roman" w:cs="Times New Roman"/>
+          <w:sz w:val="22"/>
+        </w:rPr>
+        <w:t>fluctuated</w:t>
+      </w:r>
+      <w:r>
+        <w:rPr>
+          <w:rFonts w:ascii="Times New Roman" w:hAnsi="Times New Roman" w:cs="Times New Roman" w:hint="eastAsia"/>
+          <w:sz w:val="22"/>
+        </w:rPr>
+        <w:t>, it makes a good approximation on general databases.</w:t>
+      </w:r>
+    </w:p>
+    <w:p>
+      <w:pPr>
+        <w:pStyle w:val="a3"/>
+        <w:ind w:left="0" w:firstLineChars="0" w:firstLine="0"/>
+        <w:rPr>
+          <w:rFonts w:ascii="Times New Roman" w:hAnsi="Times New Roman" w:cs="Times New Roman" w:hint="eastAsia"/>
+          <w:sz w:val="22"/>
+        </w:rPr>
+      </w:pPr>
+      <w:r>
+        <w:rPr>
+          <w:rFonts w:ascii="Times New Roman" w:hAnsi="Times New Roman" w:cs="Times New Roman" w:hint="eastAsia"/>
+          <w:sz w:val="22"/>
+        </w:rPr>
+        <w:tab/>
+      </w:r>
+      <w:r>
+        <w:rPr>
+          <w:rFonts w:ascii="Times New Roman" w:hAnsi="Times New Roman" w:cs="Times New Roman" w:hint="eastAsia"/>
+          <w:sz w:val="22"/>
+        </w:rPr>
+        <w:t xml:space="preserve">Another solution of estimating the resource usage profile has been given in [2], </w:t>
+      </w:r>
+      <w:r>
+        <w:rPr>
+          <w:rFonts w:ascii="Times New Roman" w:hAnsi="Times New Roman" w:cs="Times New Roman" w:hint="eastAsia"/>
+          <w:sz w:val="22"/>
+        </w:rPr>
+        <w:t xml:space="preserve">in the resource metric system they devise, they have also discovered that some sub-set of the required information can be directly extract from the OS or the DBMS, the information used in this scheme includes the Write Percent( the percentage of write operation perform against all operations), the Average Operation Complexity( the average number of pages touched in one transaction), the Percent Cache Hit (as the name suggested, is the percentage of cache hit, the paper, however, does not specific whether it is L1 cache or other kind of cache), the Buffer Pool Size, the OS Page Cache Size, the Database Size, the Throughput (the average number of transaction completed by a single client in one second). </w:t>
+      </w:r>
+      <w:r>
+        <w:rPr>
+          <w:rFonts w:ascii="Times New Roman" w:hAnsi="Times New Roman" w:cs="Times New Roman" w:hint="eastAsia"/>
+          <w:sz w:val="22"/>
+        </w:rPr>
+        <w:t xml:space="preserve">The main metric that they used to calculate the resource consumption pattern for each client is expected disk IOPS, throughput, and operation complexity. They use all the information extracted above to calculate each of these metric. Oddly enough, they have also discovered that the disk I/O rate cannot be non-trivially extracted from neither OS nor DBMS directly, and instead of making the assumption on the page dirtied rate and page flushing rate being the same at the steady state as in [3], the author in [2] devise </w:t>
+      </w:r>
+      <w:r>
+        <w:rPr>
+          <w:rFonts w:ascii="Times New Roman" w:hAnsi="Times New Roman" w:cs="Times New Roman" w:hint="eastAsia"/>
+          <w:sz w:val="22"/>
+        </w:rPr>
+        <w:t xml:space="preserve">an estimation equation for approximating the disk I/O per second. Let P(A) denote </w:t>
+      </w:r>
+      <w:r>
+        <w:rPr>
+          <w:rFonts w:ascii="Times New Roman" w:hAnsi="Times New Roman" w:cs="Times New Roman" w:hint="eastAsia"/>
+          <w:sz w:val="22"/>
+        </w:rPr>
+        <w:t xml:space="preserve">the buffer pool miss probability, that is, on a page request, the page cannot find in the buffered pool, let P(B) denote the cache miss probability. The greatest assumption on this equation is that we assume event A and event B are independent to each other, and so the expected disk I/O per second is given as P(A </w:t>
+      </w:r>
+      <w:r>
+        <w:rPr>
+          <w:rFonts w:ascii="Cambria Math" w:hAnsi="Cambria Math" w:cs="Times New Roman"/>
+          <w:sz w:val="22"/>
+        </w:rPr>
+        <w:t>∩</w:t>
+      </w:r>
+      <w:r>
+        <w:rPr>
+          <w:rFonts w:ascii="Times New Roman" w:hAnsi="Times New Roman" w:cs="Times New Roman" w:hint="eastAsia"/>
+          <w:sz w:val="22"/>
+        </w:rPr>
+        <w:t xml:space="preserve"> B) = P(A)P(B). This equation will be further expanded, eventually it will be able to calculated provided that we have extracted the </w:t>
+      </w:r>
+      <w:r>
+        <w:rPr>
+          <w:rFonts w:ascii="Times New Roman" w:hAnsi="Times New Roman" w:cs="Times New Roman"/>
+          <w:sz w:val="22"/>
+        </w:rPr>
+        <w:t>aforementioned</w:t>
+      </w:r>
+      <w:r>
+        <w:rPr>
+          <w:rFonts w:ascii="Times New Roman" w:hAnsi="Times New Roman" w:cs="Times New Roman" w:hint="eastAsia"/>
+          <w:sz w:val="22"/>
+        </w:rPr>
+        <w:t xml:space="preserve"> information from the OS or the DBMS. </w:t>
+      </w:r>
+    </w:p>
+    <w:p>
+      <w:pPr>
+        <w:pStyle w:val="a3"/>
+        <w:ind w:left="0" w:firstLineChars="0" w:firstLine="0"/>
+        <w:rPr>
+          <w:rFonts w:ascii="Times New Roman" w:hAnsi="Times New Roman" w:cs="Times New Roman" w:hint="eastAsia"/>
+          <w:sz w:val="22"/>
+        </w:rPr>
+      </w:pPr>
+      <w:r>
+        <w:rPr>
+          <w:rFonts w:ascii="Times New Roman" w:hAnsi="Times New Roman" w:cs="Times New Roman" w:hint="eastAsia"/>
+          <w:sz w:val="22"/>
+        </w:rPr>
+        <w:tab/>
+        <w:t xml:space="preserve">Once we have generate the detail resource consumption profile for each of the tenant in one node, many further operation becomes viable, the most </w:t>
+      </w:r>
+      <w:r>
+        <w:rPr>
+          <w:rFonts w:ascii="Times New Roman" w:hAnsi="Times New Roman" w:cs="Times New Roman"/>
+          <w:sz w:val="22"/>
+        </w:rPr>
+        <w:t>noticeably</w:t>
+      </w:r>
+      <w:r>
+        <w:rPr>
+          <w:rFonts w:ascii="Times New Roman" w:hAnsi="Times New Roman" w:cs="Times New Roman" w:hint="eastAsia"/>
+          <w:sz w:val="22"/>
+        </w:rPr>
+        <w:t xml:space="preserve"> </w:t>
+      </w:r>
+      <w:r>
+        <w:rPr>
+          <w:rFonts w:ascii="Times New Roman" w:hAnsi="Times New Roman" w:cs="Times New Roman" w:hint="eastAsia"/>
+          <w:sz w:val="22"/>
+        </w:rPr>
+        <w:t xml:space="preserve">viable operation now is to decide in run-time, whether the "packing" of different tenant in one node has been exceeded the maximum capacity of that node, and when this situation happens, we take the migration operation. </w:t>
+      </w:r>
+      <w:r>
+        <w:rPr>
+          <w:rFonts w:ascii="Times New Roman" w:hAnsi="Times New Roman" w:cs="Times New Roman" w:hint="eastAsia"/>
+          <w:sz w:val="22"/>
+        </w:rPr>
+        <w:t xml:space="preserve">The run time property can only be done based on the resource profile extracted above is that, cloud server normally contains a large number of tenant, and the hyper </w:t>
+      </w:r>
+      <w:r>
+        <w:rPr>
+          <w:rFonts w:ascii="Times New Roman" w:hAnsi="Times New Roman" w:cs="Times New Roman" w:hint="eastAsia"/>
+          <w:sz w:val="22"/>
+        </w:rPr>
+        <w:lastRenderedPageBreak/>
+        <w:t>supervisor has little inside into the tenant query's nature. Requiring the manually adjustment of the placement of pieces of databases in these many nodes would be nearly impossible. And so an automated solution is required. In [2], the author has provided us with an</w:t>
+      </w:r>
+      <w:r>
+        <w:rPr>
+          <w:rFonts w:ascii="Times New Roman" w:hAnsi="Times New Roman" w:cs="Times New Roman" w:hint="eastAsia"/>
+          <w:sz w:val="22"/>
+        </w:rPr>
+        <w:t xml:space="preserve"> automated</w:t>
+      </w:r>
+      <w:r>
+        <w:rPr>
+          <w:rFonts w:ascii="Times New Roman" w:hAnsi="Times New Roman" w:cs="Times New Roman" w:hint="eastAsia"/>
+          <w:sz w:val="22"/>
+        </w:rPr>
+        <w:t xml:space="preserve"> solution. </w:t>
+      </w:r>
+      <w:r>
+        <w:rPr>
+          <w:rFonts w:ascii="Times New Roman" w:hAnsi="Times New Roman" w:cs="Times New Roman" w:hint="eastAsia"/>
+          <w:sz w:val="22"/>
+        </w:rPr>
+        <w:t xml:space="preserve">As mentioned in the previous paragraph, the three main metric used in [2] is expected disk IOPS, throughput, and operation complexity, and for each of these three metric, we classify the recourse consumption of one tenant into high, </w:t>
+      </w:r>
+      <w:r>
+        <w:rPr>
+          <w:rFonts w:ascii="Times New Roman" w:hAnsi="Times New Roman" w:cs="Times New Roman"/>
+          <w:sz w:val="22"/>
+        </w:rPr>
+        <w:t>medium</w:t>
+      </w:r>
+      <w:r>
+        <w:rPr>
+          <w:rFonts w:ascii="Times New Roman" w:hAnsi="Times New Roman" w:cs="Times New Roman" w:hint="eastAsia"/>
+          <w:sz w:val="22"/>
+        </w:rPr>
+        <w:t xml:space="preserve"> and low group, and so one possible profile of a tenant might be "</w:t>
+      </w:r>
+      <w:r>
+        <w:rPr>
+          <w:rFonts w:ascii="Times New Roman" w:hAnsi="Times New Roman" w:cs="Times New Roman" w:hint="eastAsia"/>
+          <w:sz w:val="22"/>
+        </w:rPr>
+        <w:t>high disk IOPS; high throughput; medium operation complexity</w:t>
+      </w:r>
+      <w:r>
+        <w:rPr>
+          <w:rFonts w:ascii="Times New Roman" w:hAnsi="Times New Roman" w:cs="Times New Roman" w:hint="eastAsia"/>
+          <w:sz w:val="22"/>
+        </w:rPr>
+        <w:t>"</w:t>
+      </w:r>
+      <w:r>
+        <w:rPr>
+          <w:rFonts w:ascii="Times New Roman" w:hAnsi="Times New Roman" w:cs="Times New Roman" w:hint="eastAsia"/>
+          <w:sz w:val="22"/>
+        </w:rPr>
+        <w:t>. Also, for each node, it can be in one of the three states:{under utilized, good utilized, over utilized}. We use a vector representing the number of tenant in each of the resource usage profile group, for example, the vector [2,0,3] may represent there are 2 tenant with "high disk IOPS, high throughput and medium operation complexity" and 3 tenant with</w:t>
+      </w:r>
+      <w:r>
+        <w:rPr>
+          <w:rFonts w:ascii="Times New Roman" w:hAnsi="Times New Roman" w:cs="Times New Roman" w:hint="eastAsia"/>
+          <w:sz w:val="22"/>
+        </w:rPr>
+        <w:t xml:space="preserve"> low in all these three metric. Once the node's resource consumption has exceeded some threshold on either disk IOPS, throughput or operation complexity, the node will be label "over utilized" are will the subject to migrating tenant from. </w:t>
+      </w:r>
+      <w:r>
+        <w:rPr>
+          <w:rFonts w:ascii="Times New Roman" w:hAnsi="Times New Roman" w:cs="Times New Roman" w:hint="eastAsia"/>
+          <w:sz w:val="22"/>
+        </w:rPr>
+        <w:t xml:space="preserve">The thresholds of these three metric required the administrator of the cloud service provider to define, yet given that now the hyper supervisor only concerns the overall aspect of one node, and the administrator is suppose to know these three metric given that they are comparatively "visual" to the administrator, and so this requirement could be easily met. </w:t>
+      </w:r>
+      <w:r>
+        <w:rPr>
+          <w:rFonts w:ascii="Times New Roman" w:hAnsi="Times New Roman" w:cs="Times New Roman" w:hint="eastAsia"/>
+          <w:sz w:val="22"/>
+        </w:rPr>
+        <w:t xml:space="preserve">Once an over utilized node has been detected, a search algorithm is perform, to expedite the finding of the </w:t>
+      </w:r>
+      <w:r>
+        <w:rPr>
+          <w:rFonts w:ascii="Times New Roman" w:hAnsi="Times New Roman" w:cs="Times New Roman"/>
+          <w:sz w:val="22"/>
+        </w:rPr>
+        <w:t>recipient</w:t>
+      </w:r>
+      <w:r>
+        <w:rPr>
+          <w:rFonts w:ascii="Times New Roman" w:hAnsi="Times New Roman" w:cs="Times New Roman" w:hint="eastAsia"/>
+          <w:sz w:val="22"/>
+        </w:rPr>
+        <w:t>, [2] suggested that we should use the hill-climbing algorithm, and consider all the immediate neighbors, the algorithm will result with a destination node with the greatest improvement on the overall performance of the system. If no destination could be found, it simply suggested that the administrator should make plan for acquiring more nodes for the system.</w:t>
       </w:r>
     </w:p>
     <w:p>

</xml_diff>

<commit_message>
part2 1 page left
</commit_message>
<xml_diff>
--- a/p1.docx
+++ b/p1.docx
@@ -2971,7 +2971,7 @@
         <w:spacing w:afterLines="50"/>
         <w:ind w:leftChars="10" w:left="21" w:firstLineChars="0" w:firstLine="0"/>
         <w:rPr>
-          <w:rFonts w:ascii="Times New Roman" w:hAnsi="Times New Roman" w:cs="Times New Roman" w:hint="eastAsia"/>
+          <w:rFonts w:ascii="Times New Roman" w:hAnsi="Times New Roman" w:cs="Times New Roman"/>
           <w:sz w:val="22"/>
         </w:rPr>
       </w:pPr>
@@ -3003,7 +3003,7 @@
         <w:spacing w:afterLines="50"/>
         <w:ind w:leftChars="10" w:left="21" w:firstLineChars="0" w:firstLine="0"/>
         <w:rPr>
-          <w:rFonts w:ascii="Times New Roman" w:hAnsi="Times New Roman" w:cs="Times New Roman" w:hint="eastAsia"/>
+          <w:rFonts w:ascii="Times New Roman" w:hAnsi="Times New Roman" w:cs="Times New Roman"/>
           <w:sz w:val="22"/>
         </w:rPr>
       </w:pPr>
@@ -3085,7 +3085,7 @@
         <w:spacing w:afterLines="50"/>
         <w:ind w:leftChars="10" w:left="21" w:firstLineChars="0" w:firstLine="0"/>
         <w:rPr>
-          <w:rFonts w:ascii="Times New Roman" w:hAnsi="Times New Roman" w:cs="Times New Roman" w:hint="eastAsia"/>
+          <w:rFonts w:ascii="Times New Roman" w:hAnsi="Times New Roman" w:cs="Times New Roman"/>
           <w:sz w:val="22"/>
         </w:rPr>
       </w:pPr>
@@ -3118,7 +3118,7 @@
         <w:spacing w:afterLines="50"/>
         <w:ind w:leftChars="10" w:left="21" w:firstLineChars="0" w:firstLine="0"/>
         <w:rPr>
-          <w:rFonts w:ascii="Times New Roman" w:hAnsi="Times New Roman" w:cs="Times New Roman" w:hint="eastAsia"/>
+          <w:rFonts w:ascii="Times New Roman" w:hAnsi="Times New Roman" w:cs="Times New Roman"/>
           <w:sz w:val="22"/>
         </w:rPr>
       </w:pPr>
@@ -3143,7 +3143,7 @@
         <w:spacing w:afterLines="50"/>
         <w:ind w:leftChars="10" w:left="21" w:firstLineChars="0" w:firstLine="0"/>
         <w:rPr>
-          <w:rFonts w:ascii="Times New Roman" w:hAnsi="Times New Roman" w:cs="Times New Roman" w:hint="eastAsia"/>
+          <w:rFonts w:ascii="Times New Roman" w:hAnsi="Times New Roman" w:cs="Times New Roman"/>
           <w:sz w:val="22"/>
         </w:rPr>
       </w:pPr>
@@ -3169,7 +3169,7 @@
         <w:spacing w:afterLines="50"/>
         <w:ind w:leftChars="10" w:left="21" w:firstLineChars="0" w:firstLine="0"/>
         <w:rPr>
-          <w:rFonts w:ascii="Times New Roman" w:hAnsi="Times New Roman" w:cs="Times New Roman" w:hint="eastAsia"/>
+          <w:rFonts w:ascii="Times New Roman" w:hAnsi="Times New Roman" w:cs="Times New Roman"/>
           <w:sz w:val="22"/>
         </w:rPr>
       </w:pPr>
@@ -3194,7 +3194,7 @@
         <w:spacing w:afterLines="50"/>
         <w:ind w:leftChars="10" w:left="21" w:firstLineChars="0" w:firstLine="0"/>
         <w:rPr>
-          <w:rFonts w:ascii="Times New Roman" w:hAnsi="Times New Roman" w:cs="Times New Roman" w:hint="eastAsia"/>
+          <w:rFonts w:ascii="Times New Roman" w:hAnsi="Times New Roman" w:cs="Times New Roman"/>
           <w:sz w:val="22"/>
         </w:rPr>
       </w:pPr>
@@ -3231,7 +3231,7 @@
         <w:spacing w:afterLines="50"/>
         <w:ind w:firstLineChars="0"/>
         <w:rPr>
-          <w:rFonts w:ascii="Times New Roman" w:hAnsi="Times New Roman" w:cs="Times New Roman" w:hint="eastAsia"/>
+          <w:rFonts w:ascii="Times New Roman" w:hAnsi="Times New Roman" w:cs="Times New Roman"/>
           <w:b/>
           <w:sz w:val="22"/>
         </w:rPr>
@@ -3251,7 +3251,7 @@
         <w:spacing w:afterLines="50"/>
         <w:ind w:leftChars="10" w:left="21" w:firstLineChars="0" w:firstLine="0"/>
         <w:rPr>
-          <w:rFonts w:ascii="Times New Roman" w:hAnsi="Times New Roman" w:cs="Times New Roman" w:hint="eastAsia"/>
+          <w:rFonts w:ascii="Times New Roman" w:hAnsi="Times New Roman" w:cs="Times New Roman"/>
           <w:sz w:val="22"/>
         </w:rPr>
       </w:pPr>
@@ -3297,7 +3297,7 @@
         <w:spacing w:afterLines="50"/>
         <w:ind w:leftChars="10" w:left="21" w:firstLineChars="0" w:firstLine="0"/>
         <w:rPr>
-          <w:rFonts w:ascii="Times New Roman" w:hAnsi="Times New Roman" w:cs="Times New Roman" w:hint="eastAsia"/>
+          <w:rFonts w:ascii="Times New Roman" w:hAnsi="Times New Roman" w:cs="Times New Roman"/>
           <w:sz w:val="22"/>
         </w:rPr>
       </w:pPr>
@@ -3338,7 +3338,7 @@
         <w:spacing w:afterLines="50"/>
         <w:ind w:leftChars="10" w:left="21" w:firstLineChars="0" w:firstLine="0"/>
         <w:rPr>
-          <w:rFonts w:ascii="Times New Roman" w:hAnsi="Times New Roman" w:cs="Times New Roman" w:hint="eastAsia"/>
+          <w:rFonts w:ascii="Times New Roman" w:hAnsi="Times New Roman" w:cs="Times New Roman"/>
           <w:sz w:val="22"/>
         </w:rPr>
       </w:pPr>
@@ -3368,7 +3368,7 @@
         <w:spacing w:afterLines="50"/>
         <w:ind w:firstLineChars="0"/>
         <w:rPr>
-          <w:rFonts w:ascii="Times New Roman" w:hAnsi="Times New Roman" w:cs="Times New Roman" w:hint="eastAsia"/>
+          <w:rFonts w:ascii="Times New Roman" w:hAnsi="Times New Roman" w:cs="Times New Roman"/>
           <w:b/>
           <w:sz w:val="22"/>
         </w:rPr>
@@ -3388,7 +3388,7 @@
         <w:spacing w:afterLines="50"/>
         <w:ind w:leftChars="10" w:left="21" w:firstLineChars="0" w:firstLine="0"/>
         <w:rPr>
-          <w:rFonts w:ascii="Times New Roman" w:hAnsi="Times New Roman" w:cs="Times New Roman" w:hint="eastAsia"/>
+          <w:rFonts w:ascii="Times New Roman" w:hAnsi="Times New Roman" w:cs="Times New Roman"/>
           <w:sz w:val="22"/>
         </w:rPr>
       </w:pPr>
@@ -3448,7 +3448,7 @@
         <w:spacing w:afterLines="50"/>
         <w:ind w:leftChars="10" w:left="21" w:firstLineChars="0" w:firstLine="0"/>
         <w:rPr>
-          <w:rFonts w:ascii="Times New Roman" w:hAnsi="Times New Roman" w:cs="Times New Roman" w:hint="eastAsia"/>
+          <w:rFonts w:ascii="Times New Roman" w:hAnsi="Times New Roman" w:cs="Times New Roman"/>
           <w:sz w:val="22"/>
         </w:rPr>
       </w:pPr>
@@ -3520,7 +3520,7 @@
         <w:spacing w:afterLines="50"/>
         <w:ind w:firstLineChars="0"/>
         <w:rPr>
-          <w:rFonts w:ascii="Times New Roman" w:hAnsi="Times New Roman" w:cs="Times New Roman" w:hint="eastAsia"/>
+          <w:rFonts w:ascii="Times New Roman" w:hAnsi="Times New Roman" w:cs="Times New Roman"/>
           <w:b/>
           <w:sz w:val="22"/>
         </w:rPr>
@@ -3540,7 +3540,7 @@
         <w:spacing w:afterLines="50"/>
         <w:ind w:leftChars="10" w:left="21" w:firstLineChars="0" w:firstLine="0"/>
         <w:rPr>
-          <w:rFonts w:ascii="Times New Roman" w:hAnsi="Times New Roman" w:cs="Times New Roman" w:hint="eastAsia"/>
+          <w:rFonts w:ascii="Times New Roman" w:hAnsi="Times New Roman" w:cs="Times New Roman"/>
           <w:sz w:val="22"/>
         </w:rPr>
       </w:pPr>
@@ -3572,7 +3572,7 @@
         <w:spacing w:afterLines="50"/>
         <w:ind w:leftChars="10" w:left="21" w:firstLineChars="0" w:firstLine="0"/>
         <w:rPr>
-          <w:rFonts w:ascii="Times New Roman" w:hAnsi="Times New Roman" w:cs="Times New Roman" w:hint="eastAsia"/>
+          <w:rFonts w:ascii="Times New Roman" w:hAnsi="Times New Roman" w:cs="Times New Roman"/>
           <w:sz w:val="22"/>
         </w:rPr>
       </w:pPr>
@@ -3626,7 +3626,7 @@
         <w:spacing w:afterLines="50"/>
         <w:ind w:leftChars="10" w:left="21" w:firstLineChars="0" w:firstLine="0"/>
         <w:rPr>
-          <w:rFonts w:ascii="Times New Roman" w:hAnsi="Times New Roman" w:cs="Times New Roman" w:hint="eastAsia"/>
+          <w:rFonts w:ascii="Times New Roman" w:hAnsi="Times New Roman" w:cs="Times New Roman"/>
           <w:sz w:val="22"/>
         </w:rPr>
       </w:pPr>
@@ -3659,7 +3659,7 @@
         <w:spacing w:afterLines="50"/>
         <w:ind w:leftChars="10" w:left="21" w:firstLineChars="0" w:firstLine="0"/>
         <w:rPr>
-          <w:rFonts w:ascii="Times New Roman" w:hAnsi="Times New Roman" w:cs="Times New Roman" w:hint="eastAsia"/>
+          <w:rFonts w:ascii="Times New Roman" w:hAnsi="Times New Roman" w:cs="Times New Roman"/>
           <w:sz w:val="22"/>
         </w:rPr>
       </w:pPr>
@@ -3673,7 +3673,7 @@
         </w:numPr>
         <w:ind w:left="862" w:firstLineChars="0"/>
         <w:rPr>
-          <w:rFonts w:ascii="Times New Roman" w:hAnsi="Times New Roman" w:cs="Times New Roman" w:hint="eastAsia"/>
+          <w:rFonts w:ascii="Times New Roman" w:hAnsi="Times New Roman" w:cs="Times New Roman"/>
           <w:b/>
           <w:sz w:val="22"/>
         </w:rPr>
@@ -3693,7 +3693,7 @@
         <w:spacing w:afterLines="50"/>
         <w:ind w:leftChars="10" w:left="21" w:firstLineChars="0" w:firstLine="0"/>
         <w:rPr>
-          <w:rFonts w:ascii="Times New Roman" w:hAnsi="Times New Roman" w:cs="Times New Roman" w:hint="eastAsia"/>
+          <w:rFonts w:ascii="Times New Roman" w:hAnsi="Times New Roman" w:cs="Times New Roman"/>
           <w:sz w:val="22"/>
         </w:rPr>
       </w:pPr>
@@ -3712,7 +3712,7 @@
         <w:spacing w:afterLines="50"/>
         <w:ind w:leftChars="10" w:left="21" w:firstLineChars="0" w:firstLine="0"/>
         <w:rPr>
-          <w:rFonts w:ascii="Times New Roman" w:hAnsi="Times New Roman" w:cs="Times New Roman" w:hint="eastAsia"/>
+          <w:rFonts w:ascii="Times New Roman" w:hAnsi="Times New Roman" w:cs="Times New Roman"/>
           <w:sz w:val="22"/>
         </w:rPr>
       </w:pPr>
@@ -3731,7 +3731,7 @@
         <w:spacing w:afterLines="50"/>
         <w:ind w:leftChars="10" w:left="21" w:firstLineChars="0" w:firstLine="0"/>
         <w:rPr>
-          <w:rFonts w:ascii="Times New Roman" w:hAnsi="Times New Roman" w:cs="Times New Roman" w:hint="eastAsia"/>
+          <w:rFonts w:ascii="Times New Roman" w:hAnsi="Times New Roman" w:cs="Times New Roman"/>
           <w:sz w:val="22"/>
         </w:rPr>
       </w:pPr>
@@ -3750,7 +3750,7 @@
         <w:spacing w:afterLines="50"/>
         <w:ind w:leftChars="10" w:left="21" w:firstLineChars="0" w:firstLine="0"/>
         <w:rPr>
-          <w:rFonts w:ascii="Times New Roman" w:hAnsi="Times New Roman" w:cs="Times New Roman" w:hint="eastAsia"/>
+          <w:rFonts w:ascii="Times New Roman" w:hAnsi="Times New Roman" w:cs="Times New Roman"/>
           <w:sz w:val="22"/>
         </w:rPr>
       </w:pPr>
@@ -3782,7 +3782,7 @@
         <w:spacing w:afterLines="50"/>
         <w:ind w:leftChars="10" w:left="21" w:firstLineChars="0" w:firstLine="0"/>
         <w:rPr>
-          <w:rFonts w:ascii="Times New Roman" w:hAnsi="Times New Roman" w:cs="Times New Roman" w:hint="eastAsia"/>
+          <w:rFonts w:ascii="Times New Roman" w:hAnsi="Times New Roman" w:cs="Times New Roman"/>
           <w:sz w:val="22"/>
         </w:rPr>
       </w:pPr>
@@ -3831,7 +3831,7 @@
         </w:numPr>
         <w:ind w:left="862" w:firstLineChars="0"/>
         <w:rPr>
-          <w:rFonts w:ascii="Times New Roman" w:hAnsi="Times New Roman" w:cs="Times New Roman" w:hint="eastAsia"/>
+          <w:rFonts w:ascii="Times New Roman" w:hAnsi="Times New Roman" w:cs="Times New Roman"/>
           <w:b/>
           <w:sz w:val="22"/>
         </w:rPr>
@@ -3851,7 +3851,7 @@
         <w:spacing w:afterLines="50"/>
         <w:ind w:leftChars="10" w:left="21" w:firstLineChars="0" w:firstLine="0"/>
         <w:rPr>
-          <w:rFonts w:ascii="Times New Roman" w:hAnsi="Times New Roman" w:cs="Times New Roman" w:hint="eastAsia"/>
+          <w:rFonts w:ascii="Times New Roman" w:hAnsi="Times New Roman" w:cs="Times New Roman"/>
           <w:sz w:val="22"/>
         </w:rPr>
       </w:pPr>
@@ -3874,7 +3874,7 @@
         <w:spacing w:afterLines="50"/>
         <w:ind w:firstLineChars="0"/>
         <w:rPr>
-          <w:rFonts w:ascii="Times New Roman" w:hAnsi="Times New Roman" w:cs="Times New Roman" w:hint="eastAsia"/>
+          <w:rFonts w:ascii="Times New Roman" w:hAnsi="Times New Roman" w:cs="Times New Roman"/>
           <w:b/>
           <w:sz w:val="22"/>
         </w:rPr>
@@ -3899,7 +3899,7 @@
         <w:spacing w:afterLines="50"/>
         <w:ind w:firstLineChars="0"/>
         <w:rPr>
-          <w:rFonts w:ascii="Times New Roman" w:hAnsi="Times New Roman" w:cs="Times New Roman" w:hint="eastAsia"/>
+          <w:rFonts w:ascii="Times New Roman" w:hAnsi="Times New Roman" w:cs="Times New Roman"/>
           <w:b/>
           <w:sz w:val="22"/>
         </w:rPr>
@@ -3911,6 +3911,235 @@
           <w:sz w:val="22"/>
         </w:rPr>
         <w:t>Details comparison between row-stores and column-stores</w:t>
+      </w:r>
+    </w:p>
+    <w:p>
+      <w:pPr>
+        <w:pStyle w:val="a3"/>
+        <w:spacing w:afterLines="50"/>
+        <w:ind w:left="0" w:firstLineChars="0" w:firstLine="0"/>
+        <w:rPr>
+          <w:rFonts w:ascii="Times New Roman" w:hAnsi="Times New Roman" w:cs="Times New Roman" w:hint="eastAsia"/>
+          <w:sz w:val="22"/>
+        </w:rPr>
+      </w:pPr>
+      <w:r>
+        <w:rPr>
+          <w:rFonts w:ascii="Times New Roman" w:hAnsi="Times New Roman" w:cs="Times New Roman" w:hint="eastAsia"/>
+          <w:sz w:val="22"/>
+        </w:rPr>
+        <w:tab/>
+      </w:r>
+      <w:r>
+        <w:rPr>
+          <w:rFonts w:ascii="Times New Roman" w:hAnsi="Times New Roman" w:cs="Times New Roman" w:hint="eastAsia"/>
+          <w:sz w:val="22"/>
+        </w:rPr>
+        <w:t>In order to indentify the kind of user that would be mostly appeal to column-stores, we would need a details comparison of different performance of each architecture on different situations, and most importantly, we might want to compare the performance difference when executing column-stores in the worst case.</w:t>
+      </w:r>
+    </w:p>
+    <w:p>
+      <w:pPr>
+        <w:pStyle w:val="a3"/>
+        <w:spacing w:afterLines="50"/>
+        <w:ind w:left="0" w:firstLineChars="0" w:firstLine="0"/>
+        <w:rPr>
+          <w:rFonts w:ascii="Times New Roman" w:hAnsi="Times New Roman" w:cs="Times New Roman" w:hint="eastAsia"/>
+          <w:sz w:val="22"/>
+        </w:rPr>
+      </w:pPr>
+      <w:r>
+        <w:rPr>
+          <w:rFonts w:ascii="Times New Roman" w:hAnsi="Times New Roman" w:cs="Times New Roman" w:hint="eastAsia"/>
+          <w:sz w:val="22"/>
+        </w:rPr>
+        <w:tab/>
+        <w:t xml:space="preserve">And so the most obvious question is what is the worst case situation in column-stores. According to [4], we all know that column-stores is in best case when only one entire column is needed, in this situation, only one column file is scanned, reducing both the disk I/O and the CPU time. But then when we are required to scan the whole table, in the normal row-stores, this operation is trivial, and all we need to do is to locate the starting point of a table, and read in data row by row. Yet when this situation happens in column-stores, much more complicated operations needed to be performed, for one thing, because we will eventually reconstruct the tuple in the row form, and so we are required to read in all the column files, and since now the column files are scattered in different places in disk, the overhead of accessing multiple locations of disk and </w:t>
+      </w:r>
+      <w:r>
+        <w:rPr>
+          <w:rFonts w:ascii="Times New Roman" w:hAnsi="Times New Roman" w:cs="Times New Roman" w:hint="eastAsia"/>
+          <w:sz w:val="22"/>
+        </w:rPr>
+        <w:t>processing the reconstruction operations might be very large.</w:t>
+      </w:r>
+    </w:p>
+    <w:p>
+      <w:pPr>
+        <w:pStyle w:val="a3"/>
+        <w:spacing w:afterLines="50"/>
+        <w:ind w:left="0" w:firstLineChars="0" w:firstLine="0"/>
+        <w:rPr>
+          <w:rFonts w:ascii="Times New Roman" w:hAnsi="Times New Roman" w:cs="Times New Roman" w:hint="eastAsia"/>
+          <w:sz w:val="22"/>
+        </w:rPr>
+      </w:pPr>
+      <w:r>
+        <w:rPr>
+          <w:rFonts w:ascii="Times New Roman" w:hAnsi="Times New Roman" w:cs="Times New Roman" w:hint="eastAsia"/>
+          <w:sz w:val="22"/>
+        </w:rPr>
+        <w:tab/>
+      </w:r>
+      <w:r>
+        <w:rPr>
+          <w:rFonts w:ascii="Times New Roman" w:hAnsi="Times New Roman" w:cs="Times New Roman" w:hint="eastAsia"/>
+          <w:sz w:val="22"/>
+        </w:rPr>
+        <w:t xml:space="preserve">But, shown in [4], because of the fact that the CPU speed increase much faster than the hard drive bandwidth increases, to which was added the fact that currently many OS have focused on doing read optimizations, for example, pre-fetching possible data, the worst case situation of column-stores might be more competitive against row-stores. According to a research done in 2006, in the worst-case situation where all column are accessed, column-stores is only 20%-30% slower than row-stores. Also, another research has shown that when using Flash SSDs other than </w:t>
+      </w:r>
+      <w:r>
+        <w:rPr>
+          <w:rFonts w:ascii="Times New Roman" w:hAnsi="Times New Roman" w:cs="Times New Roman"/>
+          <w:sz w:val="22"/>
+        </w:rPr>
+        <w:t>magnetic</w:t>
+      </w:r>
+      <w:r>
+        <w:rPr>
+          <w:rFonts w:ascii="Times New Roman" w:hAnsi="Times New Roman" w:cs="Times New Roman" w:hint="eastAsia"/>
+          <w:sz w:val="22"/>
+        </w:rPr>
+        <w:t xml:space="preserve"> hard drive, the worst-case situation in column-stores in as fast as row-stores performance.</w:t>
+      </w:r>
+      <w:r>
+        <w:rPr>
+          <w:rFonts w:ascii="Times New Roman" w:hAnsi="Times New Roman" w:cs="Times New Roman" w:hint="eastAsia"/>
+          <w:sz w:val="22"/>
+        </w:rPr>
+        <w:t xml:space="preserve"> And so, the authors of [4] predict that the worst-case performance of column-stores will eventually be the same as in row-stores, and in some cases, when scanning the whole table, and there is a predicates in the where clause having high selectivity, </w:t>
+      </w:r>
+      <w:r>
+        <w:rPr>
+          <w:rFonts w:ascii="Times New Roman" w:hAnsi="Times New Roman" w:cs="Times New Roman" w:hint="eastAsia"/>
+          <w:sz w:val="22"/>
+        </w:rPr>
+        <w:t>column-stores could even be faster than row-stores.</w:t>
+      </w:r>
+    </w:p>
+    <w:p>
+      <w:pPr>
+        <w:pStyle w:val="a3"/>
+        <w:spacing w:afterLines="50"/>
+        <w:ind w:left="0" w:firstLineChars="0" w:firstLine="0"/>
+        <w:rPr>
+          <w:rFonts w:ascii="Times New Roman" w:hAnsi="Times New Roman" w:cs="Times New Roman" w:hint="eastAsia"/>
+          <w:sz w:val="22"/>
+        </w:rPr>
+      </w:pPr>
+      <w:r>
+        <w:rPr>
+          <w:rFonts w:ascii="Times New Roman" w:hAnsi="Times New Roman" w:cs="Times New Roman" w:hint="eastAsia"/>
+          <w:sz w:val="22"/>
+        </w:rPr>
+        <w:tab/>
+      </w:r>
+      <w:r>
+        <w:rPr>
+          <w:rFonts w:ascii="Times New Roman" w:hAnsi="Times New Roman" w:cs="Times New Roman" w:hint="eastAsia"/>
+          <w:sz w:val="22"/>
+        </w:rPr>
+        <w:t xml:space="preserve">Yet the previous discussion has neglect one important operations, the insert and update operations. </w:t>
+      </w:r>
+      <w:r>
+        <w:rPr>
+          <w:rFonts w:ascii="Times New Roman" w:hAnsi="Times New Roman" w:cs="Times New Roman" w:hint="eastAsia"/>
+          <w:sz w:val="22"/>
+        </w:rPr>
+        <w:t>Column-stores cannot do insert and update operations as fast as in row-stores, which is very obvious. In row-stores, whenever we need to update or insert one record, all we need is just one disk I/O, yet when using column-stores, all the columns of one single table is in different places, and so the update or insert operations on one tuple might ends up incurring many disk I/O, and these disk I/O are mostly random I/O, degrading the overal</w:t>
+      </w:r>
+      <w:r>
+        <w:rPr>
+          <w:rFonts w:ascii="Times New Roman" w:hAnsi="Times New Roman" w:cs="Times New Roman" w:hint="eastAsia"/>
+          <w:sz w:val="22"/>
+        </w:rPr>
+        <w:t>l system performance even more.</w:t>
+      </w:r>
+      <w:r>
+        <w:rPr>
+          <w:rFonts w:ascii="Times New Roman" w:hAnsi="Times New Roman" w:cs="Times New Roman" w:hint="eastAsia"/>
+          <w:sz w:val="22"/>
+        </w:rPr>
+        <w:t>When doing a batch of updates or insert, the situation becomes even worst, in row-stores, these disk I/O might be able to pack together, but in column-stores, more random I/O are incurred, the performance is poor.</w:t>
+      </w:r>
+    </w:p>
+    <w:p>
+      <w:pPr>
+        <w:pStyle w:val="a3"/>
+        <w:spacing w:afterLines="50"/>
+        <w:ind w:left="0" w:firstLineChars="0" w:firstLine="0"/>
+        <w:rPr>
+          <w:rFonts w:ascii="Times New Roman" w:hAnsi="Times New Roman" w:cs="Times New Roman" w:hint="eastAsia"/>
+          <w:sz w:val="22"/>
+        </w:rPr>
+      </w:pPr>
+      <w:r>
+        <w:rPr>
+          <w:rFonts w:ascii="Times New Roman" w:hAnsi="Times New Roman" w:cs="Times New Roman" w:hint="eastAsia"/>
+          <w:sz w:val="22"/>
+        </w:rPr>
+        <w:tab/>
+      </w:r>
+      <w:r>
+        <w:rPr>
+          <w:rFonts w:ascii="Times New Roman" w:hAnsi="Times New Roman" w:cs="Times New Roman" w:hint="eastAsia"/>
+          <w:sz w:val="22"/>
+        </w:rPr>
+        <w:t xml:space="preserve">Another major weakness for column-stores when performing updates is that, because as mentioned before, one of the major benefit of column-stores is that it has high compression ratio thanks to the column specific compression, and because it can operate directly on compressed data. But when doing update operations, this advantage becomes a disadvantage. Many compression scheme require us to first decompress the original data, storing the intermediate results(when Run-length Encoding is used), and do the updates, and then compress the data once again and finally write back all the data. </w:t>
+      </w:r>
+      <w:r>
+        <w:rPr>
+          <w:rFonts w:ascii="Times New Roman" w:hAnsi="Times New Roman" w:cs="Times New Roman" w:hint="eastAsia"/>
+          <w:sz w:val="22"/>
+        </w:rPr>
+        <w:t>This makes the update operation very complicated, and require much more disk I/O than in row-stores.</w:t>
+      </w:r>
+    </w:p>
+    <w:p>
+      <w:pPr>
+        <w:pStyle w:val="a3"/>
+        <w:spacing w:afterLines="50"/>
+        <w:ind w:left="0" w:firstLineChars="0" w:firstLine="0"/>
+        <w:rPr>
+          <w:rFonts w:ascii="Times New Roman" w:hAnsi="Times New Roman" w:cs="Times New Roman" w:hint="eastAsia"/>
+          <w:sz w:val="22"/>
+        </w:rPr>
+      </w:pPr>
+      <w:r>
+        <w:rPr>
+          <w:rFonts w:ascii="Times New Roman" w:hAnsi="Times New Roman" w:cs="Times New Roman" w:hint="eastAsia"/>
+          <w:sz w:val="22"/>
+        </w:rPr>
+        <w:tab/>
+      </w:r>
+      <w:r>
+        <w:rPr>
+          <w:rFonts w:ascii="Times New Roman" w:hAnsi="Times New Roman" w:cs="Times New Roman" w:hint="eastAsia"/>
+          <w:sz w:val="22"/>
+        </w:rPr>
+        <w:t xml:space="preserve">One solution, shown in [4], and used by C-Store and MonetDB, is that they no longer storing the data in one place. Instead, </w:t>
+      </w:r>
+      <w:r>
+        <w:rPr>
+          <w:rFonts w:ascii="Times New Roman" w:hAnsi="Times New Roman" w:cs="Times New Roman" w:hint="eastAsia"/>
+          <w:sz w:val="22"/>
+        </w:rPr>
+        <w:t xml:space="preserve">they divide the data into two zones, one is the "read-store", which is the original storage in </w:t>
+      </w:r>
+      <w:r>
+        <w:rPr>
+          <w:rFonts w:ascii="Times New Roman" w:hAnsi="Times New Roman" w:cs="Times New Roman" w:hint="eastAsia"/>
+          <w:sz w:val="22"/>
+        </w:rPr>
+        <w:lastRenderedPageBreak/>
+        <w:t xml:space="preserve">column-stores, and the other is the "write-store", which stores the newly added data or updated data. Update operations could also be implemented as insertion followed by a deletion. </w:t>
+      </w:r>
+      <w:r>
+        <w:rPr>
+          <w:rFonts w:ascii="Times New Roman" w:hAnsi="Times New Roman" w:cs="Times New Roman" w:hint="eastAsia"/>
+          <w:sz w:val="22"/>
+        </w:rPr>
+        <w:t>All the operations should now not only considering the data in read-store, but also consider the data in write-store, and periodically, the system will merge the two stores together, limiting the size of write-store, otherwise the cost in normal operations in merging the two in run time would be high.</w:t>
       </w:r>
     </w:p>
     <w:p>

</xml_diff>